<commit_message>
Class 14 source code
</commit_message>
<xml_diff>
--- a/Class 14/Class Topic.docx
+++ b/Class 14/Class Topic.docx
@@ -55,6 +55,306 @@
         </w:rPr>
         <w:t>Use of Intent (One page to another, and open dial pad)</w:t>
       </w:r>
+    </w:p>
+    <w:p>
+      <w:pPr>
+        <w:rPr>
+          <w:sz w:val="32"/>
+        </w:rPr>
+      </w:pPr>
+      <w:r>
+        <w:rPr>
+          <w:sz w:val="32"/>
+        </w:rPr>
+        <w:t>To go one activity to another activity:</w:t>
+      </w:r>
+    </w:p>
+    <w:p>
+      <w:pPr>
+        <w:shd w:val="clear" w:color="auto" w:fill="FFFFFF"/>
+        <w:tabs>
+          <w:tab w:val="left" w:pos="916"/>
+          <w:tab w:val="left" w:pos="1832"/>
+          <w:tab w:val="left" w:pos="2748"/>
+          <w:tab w:val="left" w:pos="3664"/>
+          <w:tab w:val="left" w:pos="4580"/>
+          <w:tab w:val="left" w:pos="5496"/>
+          <w:tab w:val="left" w:pos="6412"/>
+          <w:tab w:val="left" w:pos="7328"/>
+          <w:tab w:val="left" w:pos="8244"/>
+          <w:tab w:val="left" w:pos="9160"/>
+          <w:tab w:val="left" w:pos="10076"/>
+          <w:tab w:val="left" w:pos="10992"/>
+          <w:tab w:val="left" w:pos="11908"/>
+          <w:tab w:val="left" w:pos="12824"/>
+          <w:tab w:val="left" w:pos="13740"/>
+          <w:tab w:val="left" w:pos="14656"/>
+        </w:tabs>
+        <w:spacing w:after="0" w:line="240" w:lineRule="auto"/>
+        <w:rPr>
+          <w:rFonts w:ascii="Courier New" w:eastAsia="Times New Roman" w:hAnsi="Courier New" w:cs="Courier New"/>
+          <w:color w:val="000000"/>
+          <w:sz w:val="20"/>
+          <w:szCs w:val="18"/>
+        </w:rPr>
+      </w:pPr>
+      <w:r>
+        <w:rPr>
+          <w:rFonts w:ascii="Courier New" w:eastAsia="Times New Roman" w:hAnsi="Courier New" w:cs="Courier New"/>
+          <w:color w:val="000000"/>
+          <w:sz w:val="20"/>
+          <w:szCs w:val="18"/>
+        </w:rPr>
+        <w:t xml:space="preserve">Intent intent = </w:t>
+      </w:r>
+      <w:r>
+        <w:rPr>
+          <w:rFonts w:ascii="Courier New" w:eastAsia="Times New Roman" w:hAnsi="Courier New" w:cs="Courier New"/>
+          <w:b/>
+          <w:bCs/>
+          <w:color w:val="000080"/>
+          <w:sz w:val="20"/>
+          <w:szCs w:val="18"/>
+        </w:rPr>
+        <w:t xml:space="preserve">new </w:t>
+      </w:r>
+      <w:r>
+        <w:rPr>
+          <w:rFonts w:ascii="Courier New" w:eastAsia="Times New Roman" w:hAnsi="Courier New" w:cs="Courier New"/>
+          <w:color w:val="000000"/>
+          <w:sz w:val="20"/>
+          <w:szCs w:val="18"/>
+        </w:rPr>
+        <w:t>Intent(getBaseContext(), DetalisActivity.</w:t>
+      </w:r>
+      <w:r>
+        <w:rPr>
+          <w:rFonts w:ascii="Courier New" w:eastAsia="Times New Roman" w:hAnsi="Courier New" w:cs="Courier New"/>
+          <w:b/>
+          <w:bCs/>
+          <w:color w:val="000080"/>
+          <w:sz w:val="20"/>
+          <w:szCs w:val="18"/>
+        </w:rPr>
+        <w:t>class</w:t>
+      </w:r>
+      <w:r>
+        <w:rPr>
+          <w:rFonts w:ascii="Courier New" w:eastAsia="Times New Roman" w:hAnsi="Courier New" w:cs="Courier New"/>
+          <w:color w:val="000000"/>
+          <w:sz w:val="20"/>
+          <w:szCs w:val="18"/>
+        </w:rPr>
+        <w:t>);</w:t>
+      </w:r>
+      <w:r>
+        <w:rPr>
+          <w:rFonts w:ascii="Courier New" w:eastAsia="Times New Roman" w:hAnsi="Courier New" w:cs="Courier New"/>
+          <w:color w:val="000000"/>
+          <w:sz w:val="20"/>
+          <w:szCs w:val="18"/>
+        </w:rPr>
+        <w:br/>
+        <w:t>startActivity(intent);</w:t>
+      </w:r>
+    </w:p>
+    <w:p>
+      <w:pPr>
+        <w:shd w:val="clear" w:color="auto" w:fill="FFFFFF"/>
+        <w:tabs>
+          <w:tab w:val="left" w:pos="916"/>
+          <w:tab w:val="left" w:pos="1832"/>
+          <w:tab w:val="left" w:pos="2748"/>
+          <w:tab w:val="left" w:pos="3664"/>
+          <w:tab w:val="left" w:pos="4580"/>
+          <w:tab w:val="left" w:pos="5496"/>
+          <w:tab w:val="left" w:pos="6412"/>
+          <w:tab w:val="left" w:pos="7328"/>
+          <w:tab w:val="left" w:pos="8244"/>
+          <w:tab w:val="left" w:pos="9160"/>
+          <w:tab w:val="left" w:pos="10076"/>
+          <w:tab w:val="left" w:pos="10992"/>
+          <w:tab w:val="left" w:pos="11908"/>
+          <w:tab w:val="left" w:pos="12824"/>
+          <w:tab w:val="left" w:pos="13740"/>
+          <w:tab w:val="left" w:pos="14656"/>
+        </w:tabs>
+        <w:spacing w:after="0" w:line="240" w:lineRule="auto"/>
+        <w:rPr>
+          <w:rFonts w:ascii="Courier New" w:eastAsia="Times New Roman" w:hAnsi="Courier New" w:cs="Courier New"/>
+          <w:color w:val="000000"/>
+          <w:sz w:val="20"/>
+          <w:szCs w:val="18"/>
+        </w:rPr>
+      </w:pPr>
+    </w:p>
+    <w:p>
+      <w:pPr>
+        <w:shd w:val="clear" w:color="auto" w:fill="FFFFFF"/>
+        <w:tabs>
+          <w:tab w:val="left" w:pos="916"/>
+          <w:tab w:val="left" w:pos="1832"/>
+          <w:tab w:val="left" w:pos="2748"/>
+          <w:tab w:val="left" w:pos="3664"/>
+          <w:tab w:val="left" w:pos="4580"/>
+          <w:tab w:val="left" w:pos="5496"/>
+          <w:tab w:val="left" w:pos="6412"/>
+          <w:tab w:val="left" w:pos="7328"/>
+          <w:tab w:val="left" w:pos="8244"/>
+          <w:tab w:val="left" w:pos="9160"/>
+          <w:tab w:val="left" w:pos="10076"/>
+          <w:tab w:val="left" w:pos="10992"/>
+          <w:tab w:val="left" w:pos="11908"/>
+          <w:tab w:val="left" w:pos="12824"/>
+          <w:tab w:val="left" w:pos="13740"/>
+          <w:tab w:val="left" w:pos="14656"/>
+        </w:tabs>
+        <w:spacing w:after="0" w:line="240" w:lineRule="auto"/>
+        <w:rPr>
+          <w:rFonts w:ascii="Courier New" w:eastAsia="Times New Roman" w:hAnsi="Courier New" w:cs="Courier New"/>
+          <w:color w:val="000000"/>
+          <w:sz w:val="20"/>
+          <w:szCs w:val="18"/>
+        </w:rPr>
+      </w:pPr>
+    </w:p>
+    <w:p>
+      <w:pPr>
+        <w:rPr>
+          <w:sz w:val="32"/>
+        </w:rPr>
+      </w:pPr>
+      <w:r>
+        <w:rPr>
+          <w:sz w:val="32"/>
+        </w:rPr>
+        <w:t>To get number in dial pad:</w:t>
+      </w:r>
+    </w:p>
+    <w:p>
+      <w:pPr>
+        <w:pStyle w:val="HTMLPreformatted"/>
+        <w:shd w:val="clear" w:color="auto" w:fill="FFFFFF"/>
+        <w:rPr>
+          <w:color w:val="000000"/>
+          <w:sz w:val="18"/>
+          <w:szCs w:val="18"/>
+        </w:rPr>
+      </w:pPr>
+      <w:r>
+        <w:rPr>
+          <w:color w:val="000000"/>
+          <w:sz w:val="18"/>
+          <w:szCs w:val="18"/>
+        </w:rPr>
+        <w:t xml:space="preserve">Intent intent = </w:t>
+      </w:r>
+      <w:r>
+        <w:rPr>
+          <w:b/>
+          <w:bCs/>
+          <w:color w:val="000080"/>
+          <w:sz w:val="18"/>
+          <w:szCs w:val="18"/>
+        </w:rPr>
+        <w:t xml:space="preserve">new </w:t>
+      </w:r>
+      <w:r>
+        <w:rPr>
+          <w:color w:val="000000"/>
+          <w:sz w:val="18"/>
+          <w:szCs w:val="18"/>
+        </w:rPr>
+        <w:t>Intent(Intent.</w:t>
+      </w:r>
+      <w:r>
+        <w:rPr>
+          <w:b/>
+          <w:bCs/>
+          <w:i/>
+          <w:iCs/>
+          <w:color w:val="660E7A"/>
+          <w:sz w:val="18"/>
+          <w:szCs w:val="18"/>
+        </w:rPr>
+        <w:t>ACTION_DIAL</w:t>
+      </w:r>
+      <w:r>
+        <w:rPr>
+          <w:color w:val="000000"/>
+          <w:sz w:val="18"/>
+          <w:szCs w:val="18"/>
+        </w:rPr>
+        <w:t>);</w:t>
+      </w:r>
+      <w:r>
+        <w:rPr>
+          <w:color w:val="000000"/>
+          <w:sz w:val="18"/>
+          <w:szCs w:val="18"/>
+        </w:rPr>
+        <w:br/>
+        <w:t>intent.setData(Uri.</w:t>
+      </w:r>
+      <w:r>
+        <w:rPr>
+          <w:i/>
+          <w:iCs/>
+          <w:color w:val="000000"/>
+          <w:sz w:val="18"/>
+          <w:szCs w:val="18"/>
+        </w:rPr>
+        <w:t>parse</w:t>
+      </w:r>
+      <w:r>
+        <w:rPr>
+          <w:color w:val="000000"/>
+          <w:sz w:val="18"/>
+          <w:szCs w:val="18"/>
+        </w:rPr>
+        <w:t>(</w:t>
+      </w:r>
+      <w:r>
+        <w:rPr>
+          <w:b/>
+          <w:bCs/>
+          <w:color w:val="008000"/>
+          <w:sz w:val="18"/>
+          <w:szCs w:val="18"/>
+        </w:rPr>
+        <w:t>"tel:01400000000"</w:t>
+      </w:r>
+      <w:r>
+        <w:rPr>
+          <w:color w:val="000000"/>
+          <w:sz w:val="18"/>
+          <w:szCs w:val="18"/>
+        </w:rPr>
+        <w:t>));</w:t>
+      </w:r>
+      <w:r>
+        <w:rPr>
+          <w:color w:val="000000"/>
+          <w:sz w:val="18"/>
+          <w:szCs w:val="18"/>
+        </w:rPr>
+        <w:br/>
+        <w:t>startActivity(intent);</w:t>
+      </w:r>
+    </w:p>
+    <w:p>
+      <w:pPr>
+        <w:rPr>
+          <w:sz w:val="32"/>
+        </w:rPr>
+      </w:pPr>
+    </w:p>
+    <w:p>
+      <w:pPr>
+        <w:rPr>
+          <w:sz w:val="32"/>
+        </w:rPr>
+      </w:pPr>
     </w:p>
     <w:sectPr>
       <w:pgSz w:w="12240" w:h="15840"/>
@@ -322,6 +622,7 @@
   <w:style w:type="paragraph" w:default="1" w:styleId="Normal">
     <w:name w:val="Normal"/>
     <w:qFormat/>
+    <w:rsid w:val="00944BB6"/>
   </w:style>
   <w:style w:type="character" w:default="1" w:styleId="DefaultParagraphFont">
     <w:name w:val="Default Paragraph Font"/>
@@ -361,6 +662,54 @@
       <w:ind w:left="720"/>
       <w:contextualSpacing/>
     </w:pPr>
+  </w:style>
+  <w:style w:type="paragraph" w:styleId="HTMLPreformatted">
+    <w:name w:val="HTML Preformatted"/>
+    <w:basedOn w:val="Normal"/>
+    <w:link w:val="HTMLPreformattedChar"/>
+    <w:uiPriority w:val="99"/>
+    <w:semiHidden/>
+    <w:unhideWhenUsed/>
+    <w:rsid w:val="000A0A86"/>
+    <w:pPr>
+      <w:tabs>
+        <w:tab w:val="left" w:pos="916"/>
+        <w:tab w:val="left" w:pos="1832"/>
+        <w:tab w:val="left" w:pos="2748"/>
+        <w:tab w:val="left" w:pos="3664"/>
+        <w:tab w:val="left" w:pos="4580"/>
+        <w:tab w:val="left" w:pos="5496"/>
+        <w:tab w:val="left" w:pos="6412"/>
+        <w:tab w:val="left" w:pos="7328"/>
+        <w:tab w:val="left" w:pos="8244"/>
+        <w:tab w:val="left" w:pos="9160"/>
+        <w:tab w:val="left" w:pos="10076"/>
+        <w:tab w:val="left" w:pos="10992"/>
+        <w:tab w:val="left" w:pos="11908"/>
+        <w:tab w:val="left" w:pos="12824"/>
+        <w:tab w:val="left" w:pos="13740"/>
+        <w:tab w:val="left" w:pos="14656"/>
+      </w:tabs>
+      <w:spacing w:after="0" w:line="240" w:lineRule="auto"/>
+    </w:pPr>
+    <w:rPr>
+      <w:rFonts w:ascii="Courier New" w:eastAsia="Times New Roman" w:hAnsi="Courier New" w:cs="Courier New"/>
+      <w:sz w:val="20"/>
+      <w:szCs w:val="20"/>
+    </w:rPr>
+  </w:style>
+  <w:style w:type="character" w:customStyle="1" w:styleId="HTMLPreformattedChar">
+    <w:name w:val="HTML Preformatted Char"/>
+    <w:basedOn w:val="DefaultParagraphFont"/>
+    <w:link w:val="HTMLPreformatted"/>
+    <w:uiPriority w:val="99"/>
+    <w:semiHidden/>
+    <w:rsid w:val="000A0A86"/>
+    <w:rPr>
+      <w:rFonts w:ascii="Courier New" w:eastAsia="Times New Roman" w:hAnsi="Courier New" w:cs="Courier New"/>
+      <w:sz w:val="20"/>
+      <w:szCs w:val="20"/>
+    </w:rPr>
   </w:style>
 </w:styles>
 </file>

</xml_diff>